<commit_message>
Added Report Discussion Points
</commit_message>
<xml_diff>
--- a/23013_Integrated_CA.docx
+++ b/23013_Integrated_CA.docx
@@ -3415,12 +3415,12 @@
           <wp:inline distB="114300" distT="114300" distL="114300" distR="114300">
             <wp:extent cx="4686300" cy="3933825"/>
             <wp:effectExtent b="0" l="0" r="0" t="0"/>
-            <wp:docPr id="4" name="image3.png"/>
+            <wp:docPr id="4" name="image2.png"/>
             <a:graphic>
               <a:graphicData uri="http://schemas.openxmlformats.org/drawingml/2006/picture">
                 <pic:pic>
                   <pic:nvPicPr>
-                    <pic:cNvPr id="0" name="image3.png"/>
+                    <pic:cNvPr id="0" name="image2.png"/>
                     <pic:cNvPicPr preferRelativeResize="0"/>
                   </pic:nvPicPr>
                   <pic:blipFill>
@@ -3751,12 +3751,12 @@
           <wp:inline distB="114300" distT="114300" distL="114300" distR="114300">
             <wp:extent cx="5731200" cy="2959100"/>
             <wp:effectExtent b="0" l="0" r="0" t="0"/>
-            <wp:docPr id="5" name="image4.png"/>
+            <wp:docPr id="5" name="image6.png"/>
             <a:graphic>
               <a:graphicData uri="http://schemas.openxmlformats.org/drawingml/2006/picture">
                 <pic:pic>
                   <pic:nvPicPr>
-                    <pic:cNvPr id="0" name="image4.png"/>
+                    <pic:cNvPr id="0" name="image6.png"/>
                     <pic:cNvPicPr preferRelativeResize="0"/>
                   </pic:nvPicPr>
                   <pic:blipFill>
@@ -4052,12 +4052,12 @@
           <wp:inline distB="114300" distT="114300" distL="114300" distR="114300">
             <wp:extent cx="5731200" cy="2984500"/>
             <wp:effectExtent b="0" l="0" r="0" t="0"/>
-            <wp:docPr id="2" name="image5.png"/>
+            <wp:docPr id="2" name="image3.png"/>
             <a:graphic>
               <a:graphicData uri="http://schemas.openxmlformats.org/drawingml/2006/picture">
                 <pic:pic>
                   <pic:nvPicPr>
-                    <pic:cNvPr id="0" name="image5.png"/>
+                    <pic:cNvPr id="0" name="image3.png"/>
                     <pic:cNvPicPr preferRelativeResize="0"/>
                   </pic:nvPicPr>
                   <pic:blipFill>
@@ -4172,12 +4172,12 @@
           <wp:inline distB="114300" distT="114300" distL="114300" distR="114300">
             <wp:extent cx="5731200" cy="2984500"/>
             <wp:effectExtent b="0" l="0" r="0" t="0"/>
-            <wp:docPr id="6" name="image7.png"/>
+            <wp:docPr id="6" name="image4.png"/>
             <a:graphic>
               <a:graphicData uri="http://schemas.openxmlformats.org/drawingml/2006/picture">
                 <pic:pic>
                   <pic:nvPicPr>
-                    <pic:cNvPr id="0" name="image7.png"/>
+                    <pic:cNvPr id="0" name="image4.png"/>
                     <pic:cNvPicPr preferRelativeResize="0"/>
                   </pic:nvPicPr>
                   <pic:blipFill>
@@ -4881,12 +4881,12 @@
           <wp:inline distB="114300" distT="114300" distL="114300" distR="114300">
             <wp:extent cx="5731200" cy="3048000"/>
             <wp:effectExtent b="0" l="0" r="0" t="0"/>
-            <wp:docPr id="8" name="image2.png"/>
+            <wp:docPr id="8" name="image5.png"/>
             <a:graphic>
               <a:graphicData uri="http://schemas.openxmlformats.org/drawingml/2006/picture">
                 <pic:pic>
                   <pic:nvPicPr>
-                    <pic:cNvPr id="0" name="image2.png"/>
+                    <pic:cNvPr id="0" name="image5.png"/>
                     <pic:cNvPicPr preferRelativeResize="0"/>
                   </pic:nvPicPr>
                   <pic:blipFill>
@@ -5225,12 +5225,12 @@
           <wp:inline distB="114300" distT="114300" distL="114300" distR="114300">
             <wp:extent cx="5731200" cy="1790700"/>
             <wp:effectExtent b="0" l="0" r="0" t="0"/>
-            <wp:docPr id="1" name="image6.png"/>
+            <wp:docPr id="1" name="image7.png"/>
             <a:graphic>
               <a:graphicData uri="http://schemas.openxmlformats.org/drawingml/2006/picture">
                 <pic:pic>
                   <pic:nvPicPr>
-                    <pic:cNvPr id="0" name="image6.png"/>
+                    <pic:cNvPr id="0" name="image7.png"/>
                     <pic:cNvPicPr preferRelativeResize="0"/>
                   </pic:nvPicPr>
                   <pic:blipFill>
@@ -5375,7 +5375,25 @@
           <w:szCs w:val="24"/>
           <w:rtl w:val="0"/>
         </w:rPr>
-        <w:t xml:space="preserve">The YCSB tool provided statistics for the performance of the MySQL and MongoDB databases. Based on the results the MongoDB has the … with the … throughput.</w:t>
+        <w:t xml:space="preserve">For the initial choice of database to store the ‘ProjectTweets.csv’, a comparison of MySQL and MongoDB was made. MongoDB supports schemaless data, which is advantageous if the data you are storing is heterogeneous. * MySQL requires a predefined schema for each table which can be more rigid and less flexible, however in this case the data is simple and flat and so suitable for the MySQL structure.</w:t>
+      </w:r>
+    </w:p>
+    <w:p>
+      <w:pPr>
+        <w:rPr>
+          <w:rFonts w:ascii="Times New Roman" w:cs="Times New Roman" w:eastAsia="Times New Roman" w:hAnsi="Times New Roman"/>
+          <w:sz w:val="24"/>
+          <w:szCs w:val="24"/>
+        </w:rPr>
+      </w:pPr>
+      <w:r>
+        <w:rPr>
+          <w:rFonts w:ascii="Times New Roman" w:cs="Times New Roman" w:eastAsia="Times New Roman" w:hAnsi="Times New Roman"/>
+          <w:sz w:val="24"/>
+          <w:szCs w:val="24"/>
+          <w:rtl w:val="0"/>
+        </w:rPr>
+        <w:t xml:space="preserve">When using PySpark both databases can be accessed, with read and write capabilities. MySQL is generally faster at selecting data from a table, than MongoDB is from a collection, particularly if the data is indexed and the queries are simple, both of which are true in this case. For those reasons MySQL was chosen as the database to store the initial tweet dataset.</w:t>
       </w:r>
     </w:p>
     <w:p>
@@ -5435,12 +5453,45 @@
           <w:szCs w:val="24"/>
           <w:rtl w:val="0"/>
         </w:rPr>
-        <w:t xml:space="preserve">Apache Spark was chosen as the data processing tool as it is easily integrated with Python using PySpark</w:t>
-      </w:r>
-    </w:p>
-    <w:p>
-      <w:pPr>
-        <w:rPr>
+        <w:t xml:space="preserve">Apache Spark was chosen as the data processing tool as it is easily integrated with Python using PySpark. PySpark the Python API for Apache spark, allowing for the performance of “real-time, large scale data processing in a distributed environment using Python” (Apache, 2023).</w:t>
+      </w:r>
+    </w:p>
+    <w:p>
+      <w:pPr>
+        <w:rPr>
+          <w:rFonts w:ascii="Times New Roman" w:cs="Times New Roman" w:eastAsia="Times New Roman" w:hAnsi="Times New Roman"/>
+          <w:sz w:val="24"/>
+          <w:szCs w:val="24"/>
+        </w:rPr>
+      </w:pPr>
+      <w:r>
+        <w:rPr>
+          <w:rFonts w:ascii="Times New Roman" w:cs="Times New Roman" w:eastAsia="Times New Roman" w:hAnsi="Times New Roman"/>
+          <w:sz w:val="24"/>
+          <w:szCs w:val="24"/>
+          <w:rtl w:val="0"/>
+        </w:rPr>
+        <w:t xml:space="preserve">Apache Hive was also chosen as a data warehouse tool. Hive is built on top of Hadoop and supports storage through the hdfs. It allows users to “read, write and manage petabytes of data using SQL” (Apache Software Foundation, 2013). </w:t>
+      </w:r>
+    </w:p>
+    <w:p>
+      <w:pPr>
+        <w:rPr>
+          <w:rFonts w:ascii="Times New Roman" w:cs="Times New Roman" w:eastAsia="Times New Roman" w:hAnsi="Times New Roman"/>
+          <w:sz w:val="24"/>
+          <w:szCs w:val="24"/>
+        </w:rPr>
+      </w:pPr>
+      <w:r>
+        <w:rPr>
+          <w:rtl w:val="0"/>
+        </w:rPr>
+      </w:r>
+    </w:p>
+    <w:p>
+      <w:pPr>
+        <w:rPr>
+          <w:rFonts w:ascii="Times New Roman" w:cs="Times New Roman" w:eastAsia="Times New Roman" w:hAnsi="Times New Roman"/>
           <w:sz w:val="24"/>
           <w:szCs w:val="24"/>
         </w:rPr>
@@ -5482,26 +5533,44 @@
       </w:pPr>
       <w:r>
         <w:rPr>
-          <w:rtl w:val="0"/>
-        </w:rPr>
-      </w:r>
-    </w:p>
-    <w:p>
-      <w:pPr>
-        <w:rPr>
-          <w:rFonts w:ascii="Times New Roman" w:cs="Times New Roman" w:eastAsia="Times New Roman" w:hAnsi="Times New Roman"/>
-          <w:sz w:val="24"/>
-          <w:szCs w:val="24"/>
-        </w:rPr>
-      </w:pPr>
-      <w:r>
-        <w:rPr>
-          <w:rFonts w:ascii="Times New Roman" w:cs="Times New Roman" w:eastAsia="Times New Roman" w:hAnsi="Times New Roman"/>
-          <w:sz w:val="24"/>
-          <w:szCs w:val="24"/>
-          <w:rtl w:val="0"/>
-        </w:rPr>
-        <w:t xml:space="preserve">The ARIMA and RandomForest models were chosen as they …</w:t>
+          <w:rFonts w:ascii="Times New Roman" w:cs="Times New Roman" w:eastAsia="Times New Roman" w:hAnsi="Times New Roman"/>
+          <w:sz w:val="24"/>
+          <w:szCs w:val="24"/>
+          <w:rtl w:val="0"/>
+        </w:rPr>
+        <w:t xml:space="preserve">When choosing between machine learning models there can be a number of factors to take into consideration. Interpretability of a model is how explainable the result was arrived at. ARIMA models provide a clear explanation of how the past values and error terms affect the current value. RandomForest models are more ‘black-box’ as they do not show how the individual trees perform their decisions. *</w:t>
+      </w:r>
+    </w:p>
+    <w:p>
+      <w:pPr>
+        <w:rPr>
+          <w:rFonts w:ascii="Times New Roman" w:cs="Times New Roman" w:eastAsia="Times New Roman" w:hAnsi="Times New Roman"/>
+          <w:sz w:val="24"/>
+          <w:szCs w:val="24"/>
+        </w:rPr>
+      </w:pPr>
+      <w:r>
+        <w:rPr>
+          <w:rtl w:val="0"/>
+        </w:rPr>
+      </w:r>
+    </w:p>
+    <w:p>
+      <w:pPr>
+        <w:rPr>
+          <w:rFonts w:ascii="Times New Roman" w:cs="Times New Roman" w:eastAsia="Times New Roman" w:hAnsi="Times New Roman"/>
+          <w:sz w:val="24"/>
+          <w:szCs w:val="24"/>
+        </w:rPr>
+      </w:pPr>
+      <w:r>
+        <w:rPr>
+          <w:rFonts w:ascii="Times New Roman" w:cs="Times New Roman" w:eastAsia="Times New Roman" w:hAnsi="Times New Roman"/>
+          <w:sz w:val="24"/>
+          <w:szCs w:val="24"/>
+          <w:rtl w:val="0"/>
+        </w:rPr>
+        <w:t xml:space="preserve">AutoReg RandomForest models have a larger selection of hyperparameters which can be tuned to increase the performance of the model. Number of trees, maximum depth, minimum node size, lag, are some of the parameters, whereas ARIMA models only have the autoregressive, the differencing and the moving average components. The larger number of parameters for the RandomForest allows for greater customisation of the model, however discovering the best combination of parameters can be more computationally expensive.</w:t>
       </w:r>
     </w:p>
     <w:p>

</xml_diff>

<commit_message>
Adding the final project report. Any other edits will be minor.
</commit_message>
<xml_diff>
--- a/23013_Integrated_CA.docx
+++ b/23013_Integrated_CA.docx
@@ -606,7 +606,7 @@
                 <w:rFonts w:ascii="Calibri" w:cs="Calibri" w:eastAsia="Calibri" w:hAnsi="Calibri"/>
                 <w:rtl w:val="0"/>
               </w:rPr>
-              <w:t xml:space="preserve">3</w:t>
+              <w:t xml:space="preserve">3316</w:t>
             </w:r>
           </w:p>
         </w:tc>
@@ -663,7 +663,7 @@
                 <w:rFonts w:ascii="Calibri" w:cs="Calibri" w:eastAsia="Calibri" w:hAnsi="Calibri"/>
                 <w:rtl w:val="0"/>
               </w:rPr>
-              <w:t xml:space="preserve">https://github.com/paulr28/.git</w:t>
+              <w:t xml:space="preserve">https://github.com/paulr28/23013_Integrated_CA</w:t>
             </w:r>
           </w:p>
         </w:tc>
@@ -1043,43 +1043,25 @@
           <w:szCs w:val="24"/>
           <w:rtl w:val="0"/>
         </w:rPr>
-        <w:t xml:space="preserve">Twitter, now named X, is a social media platform where users can post messages of 140 characters or less, as well as other media types. The tweets can be on any topic and may be viewed or reposted by other users.</w:t>
-      </w:r>
-    </w:p>
-    <w:p>
-      <w:pPr>
-        <w:rPr>
-          <w:rFonts w:ascii="Times New Roman" w:cs="Times New Roman" w:eastAsia="Times New Roman" w:hAnsi="Times New Roman"/>
-          <w:sz w:val="24"/>
-          <w:szCs w:val="24"/>
-        </w:rPr>
-      </w:pPr>
-      <w:r>
-        <w:rPr>
-          <w:rFonts w:ascii="Times New Roman" w:cs="Times New Roman" w:eastAsia="Times New Roman" w:hAnsi="Times New Roman"/>
-          <w:sz w:val="24"/>
-          <w:szCs w:val="24"/>
-          <w:rtl w:val="0"/>
-        </w:rPr>
-        <w:t xml:space="preserve">The dataset provided has roughly 1.6million tweets, with the tweet, the user and the date of the tweet included. With this information, it is intended to create a sentiment analysis of the tweets. This will be done while processing the data and moving it from one database to another, using big data storage and processing techniques such as Apache Spark and the Hadoop Distributed File System. The sentiment score is then to be analysed and used as the basis for a time series analysis. This analysis will look at two different models, with parameter tuning and predictions being made with both. The most effective model will be chosen to predict the sentiment of future tweets, with time periods of 1 week, 1 month and 3 months into the future.</w:t>
-      </w:r>
-    </w:p>
-    <w:p>
-      <w:pPr>
-        <w:rPr>
-          <w:rFonts w:ascii="Times New Roman" w:cs="Times New Roman" w:eastAsia="Times New Roman" w:hAnsi="Times New Roman"/>
-          <w:sz w:val="24"/>
-          <w:szCs w:val="24"/>
-        </w:rPr>
-      </w:pPr>
-      <w:r>
-        <w:rPr>
-          <w:rFonts w:ascii="Times New Roman" w:cs="Times New Roman" w:eastAsia="Times New Roman" w:hAnsi="Times New Roman"/>
-          <w:sz w:val="24"/>
-          <w:szCs w:val="24"/>
-          <w:rtl w:val="0"/>
-        </w:rPr>
-        <w:t xml:space="preserve">These future predictions will then be plotted and displayed using an interactive dashboard, allowing for the selection of the time period for which you would like to see the predicted values.</w:t>
+        <w:t xml:space="preserve">Twitter, now named X, is a social media platform where users can post messages of 140 characters or less, as well as other media types. The tweets can be on any topic and may be viewed or reposted by other users. A dataset of 1.6 million tweets has been provided, with the tweet, the user and the date of the tweet included. With this information, it is intended to create a sentiment analysis of the tweets. This will be done while processing the data and moving it from one database to another, using big data storage and processing techniques such as Apache Spark and the Hadoop Distributed File System. The sentiment score is then to be analysed and used as the basis for a time series analysis. This time series analysis will look at two different models, ARIMA and RandomForest, with parameter tuning and predictions being made with both. The most effective model will be chosen to predict the sentiment of future tweets, with time periods of 1 week, 1 month and 3 months into the future.</w:t>
+      </w:r>
+    </w:p>
+    <w:p>
+      <w:pPr>
+        <w:rPr>
+          <w:rFonts w:ascii="Times New Roman" w:cs="Times New Roman" w:eastAsia="Times New Roman" w:hAnsi="Times New Roman"/>
+          <w:sz w:val="24"/>
+          <w:szCs w:val="24"/>
+        </w:rPr>
+      </w:pPr>
+      <w:r>
+        <w:rPr>
+          <w:rFonts w:ascii="Times New Roman" w:cs="Times New Roman" w:eastAsia="Times New Roman" w:hAnsi="Times New Roman"/>
+          <w:sz w:val="24"/>
+          <w:szCs w:val="24"/>
+          <w:rtl w:val="0"/>
+        </w:rPr>
+        <w:t xml:space="preserve">These future predictions will then be plotted and displayed using an interactive dashboard, allowing for the selection of the time period containing the predicted values.</w:t>
       </w:r>
     </w:p>
     <w:p>
@@ -1312,7 +1294,7 @@
           <w:szCs w:val="24"/>
           <w:rtl w:val="0"/>
         </w:rPr>
-        <w:t xml:space="preserve">This csv file is then loaded into a MySQL database named ‘Tweets’, into a table created for this purpose, named ‘tweetable’. It is stored directly via the MySQL terminal using a ‘DATA INFILE’ command to store the entire csv at once.</w:t>
+        <w:t xml:space="preserve">This csv file is then loaded into a MySQL database named ‘Tweets’, into a table created for this purpose, named ‘tweetable’. The table is created with five VARCHAR columns for storing the dataset. It is stored directly via the MySQL terminal using a ‘DATA INFILE’ command to store the entire csv at once, ignoring the first line as it contains header names.</w:t>
       </w:r>
     </w:p>
     <w:p>
@@ -1636,12 +1618,13 @@
           <w:highlight w:val="white"/>
           <w:rtl w:val="0"/>
         </w:rPr>
-        <w:t xml:space="preserve">A sentiment analysis function is created using the ‘HuggingFace’ library to import a sentiment analysis pipeline using the ‘distilbert-base-uncased-finetuned-sst-2-english’ model. This is then registered as a user defined function (UDF) in the Spark session. A second UDF is created and registered which will shorten the date column to only include the day month and year, removing the timezone. </w:t>
-      </w:r>
-    </w:p>
-    <w:p>
-      <w:pPr>
-        <w:rPr>
+        <w:t xml:space="preserve">A sentiment analysis function is created using the ‘HuggingFace’ library to import a sentiment analysis pipeline using the ‘distilbert-base-uncased-finetuned-sst-2-english’ model. </w:t>
+      </w:r>
+    </w:p>
+    <w:p>
+      <w:pPr>
+        <w:rPr>
+          <w:rFonts w:ascii="Times New Roman" w:cs="Times New Roman" w:eastAsia="Times New Roman" w:hAnsi="Times New Roman"/>
           <w:color w:val="161616"/>
           <w:sz w:val="24"/>
           <w:szCs w:val="24"/>
@@ -1650,6 +1633,27 @@
       </w:pPr>
       <w:r>
         <w:rPr>
+          <w:rFonts w:ascii="Times New Roman" w:cs="Times New Roman" w:eastAsia="Times New Roman" w:hAnsi="Times New Roman"/>
+          <w:color w:val="161616"/>
+          <w:sz w:val="24"/>
+          <w:szCs w:val="24"/>
+          <w:highlight w:val="white"/>
+          <w:rtl w:val="0"/>
+        </w:rPr>
+        <w:t xml:space="preserve">The pipelines consist of a tokenizer, which is “in charge of mapping raw textual input to token” (Hugging Face, 2023), a model which then makes predictions on the tokenized inputs, as well as optional post processing arguments. The function containing this pipeline is then registered as a user defined function (UDF) in the Spark session. A second UDF is created and registered which will shorten the date column to only include the day month and year, removing the timezone. </w:t>
+      </w:r>
+    </w:p>
+    <w:p>
+      <w:pPr>
+        <w:rPr>
+          <w:color w:val="161616"/>
+          <w:sz w:val="24"/>
+          <w:szCs w:val="24"/>
+          <w:highlight w:val="white"/>
+        </w:rPr>
+      </w:pPr>
+      <w:r>
+        <w:rPr>
           <w:rtl w:val="0"/>
         </w:rPr>
       </w:r>
@@ -1951,33 +1955,51 @@
     <w:p>
       <w:pPr>
         <w:rPr>
-          <w:i w:val="1"/>
-          <w:sz w:val="24"/>
-          <w:szCs w:val="24"/>
-        </w:rPr>
-      </w:pPr>
-      <w:r>
-        <w:rPr>
-          <w:rtl w:val="0"/>
-        </w:rPr>
-      </w:r>
-    </w:p>
-    <w:p>
-      <w:pPr>
-        <w:rPr>
-          <w:rFonts w:ascii="Times New Roman" w:cs="Times New Roman" w:eastAsia="Times New Roman" w:hAnsi="Times New Roman"/>
-          <w:sz w:val="24"/>
-          <w:szCs w:val="24"/>
-        </w:rPr>
-      </w:pPr>
-      <w:r>
-        <w:rPr>
-          <w:rFonts w:ascii="Times New Roman" w:cs="Times New Roman" w:eastAsia="Times New Roman" w:hAnsi="Times New Roman"/>
-          <w:sz w:val="24"/>
-          <w:szCs w:val="24"/>
-          <w:rtl w:val="0"/>
-        </w:rPr>
-        <w:t xml:space="preserve">EDA was performed on the aggregated date, with the shape, data types and other typical features of the dataset being examined, and the sentiment score plotted using a box plot. Minimum, maximum and mean sentiment scores were examined. The entire sentiment score was also plotted via line plot across the time period represented.</w:t>
+          <w:rFonts w:ascii="Times New Roman" w:cs="Times New Roman" w:eastAsia="Times New Roman" w:hAnsi="Times New Roman"/>
+          <w:sz w:val="24"/>
+          <w:szCs w:val="24"/>
+        </w:rPr>
+      </w:pPr>
+      <w:r>
+        <w:rPr>
+          <w:rtl w:val="0"/>
+        </w:rPr>
+      </w:r>
+    </w:p>
+    <w:p>
+      <w:pPr>
+        <w:rPr>
+          <w:rFonts w:ascii="Times New Roman" w:cs="Times New Roman" w:eastAsia="Times New Roman" w:hAnsi="Times New Roman"/>
+          <w:sz w:val="24"/>
+          <w:szCs w:val="24"/>
+        </w:rPr>
+      </w:pPr>
+      <w:r>
+        <w:rPr>
+          <w:rFonts w:ascii="Times New Roman" w:cs="Times New Roman" w:eastAsia="Times New Roman" w:hAnsi="Times New Roman"/>
+          <w:sz w:val="24"/>
+          <w:szCs w:val="24"/>
+          <w:rtl w:val="0"/>
+        </w:rPr>
+        <w:t xml:space="preserve">Exploratory data analysis (EDA) is a key step in the data analysis approach and can provide “guidelines as to how to look and interpret data, and is usually a precursor to more advanced data analysis techniques (e.g., statistical modelling and machine learning)”  (Azis, Fariz Darari and Muhammad Rizqy Septyandy, 2020)</w:t>
+      </w:r>
+    </w:p>
+    <w:p>
+      <w:pPr>
+        <w:rPr>
+          <w:rFonts w:ascii="Times New Roman" w:cs="Times New Roman" w:eastAsia="Times New Roman" w:hAnsi="Times New Roman"/>
+          <w:sz w:val="24"/>
+          <w:szCs w:val="24"/>
+        </w:rPr>
+      </w:pPr>
+      <w:r>
+        <w:rPr>
+          <w:rFonts w:ascii="Times New Roman" w:cs="Times New Roman" w:eastAsia="Times New Roman" w:hAnsi="Times New Roman"/>
+          <w:sz w:val="24"/>
+          <w:szCs w:val="24"/>
+          <w:rtl w:val="0"/>
+        </w:rPr>
+        <w:t xml:space="preserve">EDA was performed on the aggregated date, with the shape, data types and other typical features of the dataset being examined, and the sentiment score plotted using a box plot. Minimum, maximum and mean sentiment scores were examined. The entire sentiment score was also plotted via line plot across the time period represented. </w:t>
       </w:r>
     </w:p>
     <w:p>
@@ -2274,6 +2296,24 @@
           <w:szCs w:val="24"/>
           <w:rtl w:val="0"/>
         </w:rPr>
+        <w:t xml:space="preserve">There are a number of different approaches and strategies for hyperparameter tuning, there is no standard set for time series analysis in particular. Some approaches include a grid search, “a brute force approach constrained by a predefined set of hyperparameters combinations, i.e., grid points” (Bakhashwain and Sagheer, 2021), and random search, where the predefined hyperparameter sets are sampled uniformly at random, typically leading to better-learned models through less computational time.</w:t>
+      </w:r>
+    </w:p>
+    <w:p>
+      <w:pPr>
+        <w:rPr>
+          <w:rFonts w:ascii="Times New Roman" w:cs="Times New Roman" w:eastAsia="Times New Roman" w:hAnsi="Times New Roman"/>
+          <w:sz w:val="24"/>
+          <w:szCs w:val="24"/>
+        </w:rPr>
+      </w:pPr>
+      <w:r>
+        <w:rPr>
+          <w:rFonts w:ascii="Times New Roman" w:cs="Times New Roman" w:eastAsia="Times New Roman" w:hAnsi="Times New Roman"/>
+          <w:sz w:val="24"/>
+          <w:szCs w:val="24"/>
+          <w:rtl w:val="0"/>
+        </w:rPr>
         <w:t xml:space="preserve">A function is created to find the best parameters for the ARIMA model, by testing a range of p, d and q values, and returning the combination which provides the best result. This is run on the training set, and the results are applied as parameters in the ARIMA model.</w:t>
       </w:r>
     </w:p>
@@ -2769,6 +2809,22 @@
         </w:rPr>
       </w:pPr>
       <w:r>
+        <w:br w:type="page"/>
+      </w:r>
+      <w:r>
+        <w:rPr>
+          <w:rtl w:val="0"/>
+        </w:rPr>
+      </w:r>
+    </w:p>
+    <w:p>
+      <w:pPr>
+        <w:rPr>
+          <w:sz w:val="24"/>
+          <w:szCs w:val="24"/>
+        </w:rPr>
+      </w:pPr>
+      <w:r>
         <w:rPr>
           <w:sz w:val="24"/>
           <w:szCs w:val="24"/>
@@ -2821,6 +2877,24 @@
         <w:rPr>
           <w:rtl w:val="0"/>
         </w:rPr>
+      </w:r>
+    </w:p>
+    <w:p>
+      <w:pPr>
+        <w:rPr>
+          <w:rFonts w:ascii="Times New Roman" w:cs="Times New Roman" w:eastAsia="Times New Roman" w:hAnsi="Times New Roman"/>
+          <w:sz w:val="24"/>
+          <w:szCs w:val="24"/>
+        </w:rPr>
+      </w:pPr>
+      <w:r>
+        <w:rPr>
+          <w:rFonts w:ascii="Times New Roman" w:cs="Times New Roman" w:eastAsia="Times New Roman" w:hAnsi="Times New Roman"/>
+          <w:sz w:val="24"/>
+          <w:szCs w:val="24"/>
+          <w:rtl w:val="0"/>
+        </w:rPr>
+        <w:t xml:space="preserve">A dashboard can be ideal to display either more than one element or for filtering between different slices of the same element. Ideally “through functionality such as interaction and storytelling [the dashboard will] support analytic and communicative goals like monitoring and reporting” (Setlur et al., 2023)</w:t>
       </w:r>
     </w:p>
     <w:p>
@@ -3415,12 +3489,12 @@
           <wp:inline distB="114300" distT="114300" distL="114300" distR="114300">
             <wp:extent cx="4686300" cy="3933825"/>
             <wp:effectExtent b="0" l="0" r="0" t="0"/>
-            <wp:docPr id="4" name="image2.png"/>
+            <wp:docPr id="4" name="image8.png"/>
             <a:graphic>
               <a:graphicData uri="http://schemas.openxmlformats.org/drawingml/2006/picture">
                 <pic:pic>
                   <pic:nvPicPr>
-                    <pic:cNvPr id="0" name="image2.png"/>
+                    <pic:cNvPr id="0" name="image8.png"/>
                     <pic:cNvPicPr preferRelativeResize="0"/>
                   </pic:nvPicPr>
                   <pic:blipFill>
@@ -3913,12 +3987,12 @@
           <wp:inline distB="114300" distT="114300" distL="114300" distR="114300">
             <wp:extent cx="5731200" cy="2959100"/>
             <wp:effectExtent b="0" l="0" r="0" t="0"/>
-            <wp:docPr id="7" name="image8.png"/>
+            <wp:docPr id="7" name="image1.png"/>
             <a:graphic>
               <a:graphicData uri="http://schemas.openxmlformats.org/drawingml/2006/picture">
                 <pic:pic>
                   <pic:nvPicPr>
-                    <pic:cNvPr id="0" name="image8.png"/>
+                    <pic:cNvPr id="0" name="image1.png"/>
                     <pic:cNvPicPr preferRelativeResize="0"/>
                   </pic:nvPicPr>
                   <pic:blipFill>
@@ -4052,12 +4126,12 @@
           <wp:inline distB="114300" distT="114300" distL="114300" distR="114300">
             <wp:extent cx="5731200" cy="2984500"/>
             <wp:effectExtent b="0" l="0" r="0" t="0"/>
-            <wp:docPr id="2" name="image3.png"/>
+            <wp:docPr id="2" name="image7.png"/>
             <a:graphic>
               <a:graphicData uri="http://schemas.openxmlformats.org/drawingml/2006/picture">
                 <pic:pic>
                   <pic:nvPicPr>
-                    <pic:cNvPr id="0" name="image3.png"/>
+                    <pic:cNvPr id="0" name="image7.png"/>
                     <pic:cNvPicPr preferRelativeResize="0"/>
                   </pic:nvPicPr>
                   <pic:blipFill>
@@ -4408,7 +4482,7 @@
           <w:szCs w:val="24"/>
           <w:rtl w:val="0"/>
         </w:rPr>
-        <w:t xml:space="preserve">A low RSME error is good, indicating a good prediction of values, however the negative R2 score indicates that the model is not fitted correctly, does not explain the variance in the original data, and therefore is not fit for predictions.</w:t>
+        <w:t xml:space="preserve">A low RMSE error is good, indicating a good prediction of values, however the negative R2 score indicates that the model is not fitted correctly, does not explain the variance in the original data, and therefore is not fit for predictions.</w:t>
       </w:r>
     </w:p>
     <w:p>
@@ -4520,12 +4594,12 @@
           <wp:inline distB="114300" distT="114300" distL="114300" distR="114300">
             <wp:extent cx="5731200" cy="2921000"/>
             <wp:effectExtent b="0" l="0" r="0" t="0"/>
-            <wp:docPr id="3" name="image1.png"/>
+            <wp:docPr id="3" name="image3.png"/>
             <a:graphic>
               <a:graphicData uri="http://schemas.openxmlformats.org/drawingml/2006/picture">
                 <pic:pic>
                   <pic:nvPicPr>
-                    <pic:cNvPr id="0" name="image1.png"/>
+                    <pic:cNvPr id="0" name="image3.png"/>
                     <pic:cNvPicPr preferRelativeResize="0"/>
                   </pic:nvPicPr>
                   <pic:blipFill>
@@ -5225,12 +5299,12 @@
           <wp:inline distB="114300" distT="114300" distL="114300" distR="114300">
             <wp:extent cx="5731200" cy="1790700"/>
             <wp:effectExtent b="0" l="0" r="0" t="0"/>
-            <wp:docPr id="1" name="image7.png"/>
+            <wp:docPr id="1" name="image2.png"/>
             <a:graphic>
               <a:graphicData uri="http://schemas.openxmlformats.org/drawingml/2006/picture">
                 <pic:pic>
                   <pic:nvPicPr>
-                    <pic:cNvPr id="0" name="image7.png"/>
+                    <pic:cNvPr id="0" name="image2.png"/>
                     <pic:cNvPicPr preferRelativeResize="0"/>
                   </pic:nvPicPr>
                   <pic:blipFill>
@@ -5277,7 +5351,7 @@
           <w:highlight w:val="white"/>
           <w:rtl w:val="0"/>
         </w:rPr>
-        <w:t xml:space="preserve">Figure 7: Line plot of sentiment scores, with last 16 days prediction added, Apr 6th 2009 - Sep 23rd 2009 (Source: twitter.com)</w:t>
+        <w:t xml:space="preserve">Figure 7: Sentiment Score Prediction Dashboard, 1 Week Prediction (default), Apr 6th 2009 - Sep 23rd 2009 (Source: twitter.com)</w:t>
       </w:r>
       <w:r>
         <w:rPr>
@@ -5375,7 +5449,7 @@
           <w:szCs w:val="24"/>
           <w:rtl w:val="0"/>
         </w:rPr>
-        <w:t xml:space="preserve">For the initial choice of database to store the ‘ProjectTweets.csv’, a comparison of MySQL and MongoDB was made. MongoDB supports schemaless data, which is advantageous if the data you are storing is heterogeneous. * MySQL requires a predefined schema for each table which can be more rigid and less flexible, however in this case the data is simple and flat and so suitable for the MySQL structure.</w:t>
+        <w:t xml:space="preserve">For the initial choice of database to store the ‘ProjectTweets.csv’, a comparison of MySQL and MongoDB was made. MongoDB is a NoSQL (not only SQL) database and as described by Győrödi et al. (2022) it is used to access and analyse large amounts of unstructured data and it is able to do so as it does not store information in the traditional relational format, but rather handling individual items. MySQL requires a predefined schema for each table which can be more rigid and less flexible, however in this case the data is simple and flat and so suitable for the MySQL structure.</w:t>
       </w:r>
     </w:p>
     <w:p>
@@ -5533,12 +5607,26 @@
       </w:pPr>
       <w:r>
         <w:rPr>
-          <w:rFonts w:ascii="Times New Roman" w:cs="Times New Roman" w:eastAsia="Times New Roman" w:hAnsi="Times New Roman"/>
-          <w:sz w:val="24"/>
-          <w:szCs w:val="24"/>
-          <w:rtl w:val="0"/>
-        </w:rPr>
-        <w:t xml:space="preserve">When choosing between machine learning models there can be a number of factors to take into consideration. Interpretability of a model is how explainable the result was arrived at. ARIMA models provide a clear explanation of how the past values and error terms affect the current value. RandomForest models are more ‘black-box’ as they do not show how the individual trees perform their decisions. *</w:t>
+          <w:rtl w:val="0"/>
+        </w:rPr>
+      </w:r>
+    </w:p>
+    <w:p>
+      <w:pPr>
+        <w:rPr>
+          <w:rFonts w:ascii="Times New Roman" w:cs="Times New Roman" w:eastAsia="Times New Roman" w:hAnsi="Times New Roman"/>
+          <w:sz w:val="24"/>
+          <w:szCs w:val="24"/>
+        </w:rPr>
+      </w:pPr>
+      <w:r>
+        <w:rPr>
+          <w:rFonts w:ascii="Times New Roman" w:cs="Times New Roman" w:eastAsia="Times New Roman" w:hAnsi="Times New Roman"/>
+          <w:sz w:val="24"/>
+          <w:szCs w:val="24"/>
+          <w:rtl w:val="0"/>
+        </w:rPr>
+        <w:t xml:space="preserve">When choosing between machine learning models there can be a number of factors to take into consideration. Interpretability of a model is how explainable the result was arrived at. ARIMA models provide a clear explanation of how the past values and error terms affect the current value. RandomForest models are more ‘black-box’, “because of their complex algorithmic nature and a perceived lack of interpretability behind their high predictive power” (Simon, Glaum and Valdovinos, 2023).</w:t>
       </w:r>
     </w:p>
     <w:p>
@@ -5633,13 +5721,30 @@
           <w:szCs w:val="24"/>
           <w:rtl w:val="0"/>
         </w:rPr>
-        <w:t xml:space="preserve">After processing the data, the sentiment analysis pipeline provided by the ‘huggingface’ python library was the ideal choice to perform the analysis on the entire dataset using a UDF in PySpark. When the scores were initially plotted over time, it was seen that there was significant variation in the sentiment of the tweets. The ARIMA model did not perform well when predicting future sentiment scores, and was not chosen for this reason. The RandomForest forecaster was more adept at predicting the future values and it was decided to be the model used when creating the predicted values which would be used in the final dashboard.</w:t>
-      </w:r>
-    </w:p>
-    <w:p>
-      <w:pPr>
-        <w:rPr>
-          <w:rFonts w:ascii="Times New Roman" w:cs="Times New Roman" w:eastAsia="Times New Roman" w:hAnsi="Times New Roman"/>
+        <w:t xml:space="preserve">The initial dataset went through a number of transformations which saw it stored fully in a MySQL database, before being processed and reduced, using Apache Spark and a sentiment analysis model, programmed from a Juypter notebook using PySpark and the HUgging Face ‘pipeline’ package. This data was then stored using Apache Hive, before being accessed again for the purpose of performing a time series analysis on the extracted sentiment scores. When the scores were initially plotted over time, it was seen that there was significant variation in the sentiment of the tweets. The ARIMA model did not perform well when predicting future sentiment scores, and was not chosen for this reason. </w:t>
+      </w:r>
+    </w:p>
+    <w:p>
+      <w:pPr>
+        <w:rPr>
+          <w:rFonts w:ascii="Times New Roman" w:cs="Times New Roman" w:eastAsia="Times New Roman" w:hAnsi="Times New Roman"/>
+          <w:sz w:val="24"/>
+          <w:szCs w:val="24"/>
+        </w:rPr>
+      </w:pPr>
+      <w:r>
+        <w:rPr>
+          <w:rFonts w:ascii="Times New Roman" w:cs="Times New Roman" w:eastAsia="Times New Roman" w:hAnsi="Times New Roman"/>
+          <w:sz w:val="24"/>
+          <w:szCs w:val="24"/>
+          <w:rtl w:val="0"/>
+        </w:rPr>
+        <w:t xml:space="preserve">The RandomForest forecaster was more adept at predicting the future values and it was decided to be the model used when creating the predicted values which would be used in the final dashboard. While the values predicted by the RandomForest model appeared to be more accurate than the ARIMA models, over longer time periods the predictions had less variance and converged towards zero. It is likely that there is not enough data from a time standpoint, as well as a lack of explanatory variables, which makes it challenging to predict further into the future.</w:t>
+      </w:r>
+    </w:p>
+    <w:p>
+      <w:pPr>
+        <w:rPr>
           <w:sz w:val="24"/>
           <w:szCs w:val="24"/>
         </w:rPr>
@@ -5653,14 +5758,6 @@
         </w:rPr>
         <w:t xml:space="preserve">The dashboard was created using the dash.plotly python library, and consisted of a title, a sub-title indicating a choice of time-periods, a drop-down menu from which each time period could be chosen, and a line chart with the full data set and selected prediction range displayed. A dark theme was chosen for the dashboard as it contrasts strongly against the white chart.</w:t>
       </w:r>
-    </w:p>
-    <w:p>
-      <w:pPr>
-        <w:rPr>
-          <w:sz w:val="24"/>
-          <w:szCs w:val="24"/>
-        </w:rPr>
-      </w:pPr>
       <w:r>
         <w:rPr>
           <w:rtl w:val="0"/>
@@ -5703,8 +5800,8 @@
         <w:spacing w:after="360" w:line="360" w:lineRule="auto"/>
         <w:rPr>
           <w:b w:val="1"/>
-          <w:sz w:val="24"/>
-          <w:szCs w:val="24"/>
+          <w:sz w:val="36"/>
+          <w:szCs w:val="36"/>
         </w:rPr>
       </w:pPr>
       <w:r>
@@ -5716,12 +5813,605 @@
         </w:rPr>
         <w:t xml:space="preserve">References</w:t>
       </w:r>
+      <w:r>
+        <w:rPr>
+          <w:rtl w:val="0"/>
+        </w:rPr>
+      </w:r>
+    </w:p>
+    <w:p>
+      <w:pPr>
+        <w:spacing w:after="240" w:line="360" w:lineRule="auto"/>
+        <w:rPr>
+          <w:rFonts w:ascii="Times New Roman" w:cs="Times New Roman" w:eastAsia="Times New Roman" w:hAnsi="Times New Roman"/>
+          <w:sz w:val="24"/>
+          <w:szCs w:val="24"/>
+        </w:rPr>
+      </w:pPr>
+      <w:r>
+        <w:rPr>
+          <w:rFonts w:ascii="Times New Roman" w:cs="Times New Roman" w:eastAsia="Times New Roman" w:hAnsi="Times New Roman"/>
+          <w:sz w:val="24"/>
+          <w:szCs w:val="24"/>
+          <w:rtl w:val="0"/>
+        </w:rPr>
+        <w:t xml:space="preserve">Apache (2023). </w:t>
+      </w:r>
+      <w:r>
+        <w:rPr>
+          <w:rFonts w:ascii="Times New Roman" w:cs="Times New Roman" w:eastAsia="Times New Roman" w:hAnsi="Times New Roman"/>
+          <w:i w:val="1"/>
+          <w:sz w:val="24"/>
+          <w:szCs w:val="24"/>
+          <w:rtl w:val="0"/>
+        </w:rPr>
+        <w:t xml:space="preserve">PySpark 2.4.5 documentation</w:t>
+      </w:r>
+      <w:r>
+        <w:rPr>
+          <w:rFonts w:ascii="Times New Roman" w:cs="Times New Roman" w:eastAsia="Times New Roman" w:hAnsi="Times New Roman"/>
+          <w:sz w:val="24"/>
+          <w:szCs w:val="24"/>
+          <w:rtl w:val="0"/>
+        </w:rPr>
+        <w:t xml:space="preserve">. [online] spark.apache.org. Available at: https://spark.apache.org/docs/latest/api/python/index.html [Accessed 6 Nov. 2023].</w:t>
+      </w:r>
+    </w:p>
+    <w:p>
+      <w:pPr>
+        <w:spacing w:after="240" w:line="360" w:lineRule="auto"/>
+        <w:rPr>
+          <w:rFonts w:ascii="Times New Roman" w:cs="Times New Roman" w:eastAsia="Times New Roman" w:hAnsi="Times New Roman"/>
+          <w:sz w:val="24"/>
+          <w:szCs w:val="24"/>
+        </w:rPr>
+      </w:pPr>
+      <w:r>
+        <w:rPr>
+          <w:rFonts w:ascii="Times New Roman" w:cs="Times New Roman" w:eastAsia="Times New Roman" w:hAnsi="Times New Roman"/>
+          <w:sz w:val="24"/>
+          <w:szCs w:val="24"/>
+          <w:rtl w:val="0"/>
+        </w:rPr>
+        <w:t xml:space="preserve">Apache Software Foundation (2013). </w:t>
+      </w:r>
+      <w:r>
+        <w:rPr>
+          <w:rFonts w:ascii="Times New Roman" w:cs="Times New Roman" w:eastAsia="Times New Roman" w:hAnsi="Times New Roman"/>
+          <w:i w:val="1"/>
+          <w:sz w:val="24"/>
+          <w:szCs w:val="24"/>
+          <w:rtl w:val="0"/>
+        </w:rPr>
+        <w:t xml:space="preserve">Apache Hive TM</w:t>
+      </w:r>
+      <w:r>
+        <w:rPr>
+          <w:rFonts w:ascii="Times New Roman" w:cs="Times New Roman" w:eastAsia="Times New Roman" w:hAnsi="Times New Roman"/>
+          <w:sz w:val="24"/>
+          <w:szCs w:val="24"/>
+          <w:rtl w:val="0"/>
+        </w:rPr>
+        <w:t xml:space="preserve">. [online] Apache.org. Available at: https://hive.apache.org/ [Accessed 6 Nov. 2023].</w:t>
+      </w:r>
+    </w:p>
+    <w:p>
+      <w:pPr>
+        <w:spacing w:after="240" w:line="360" w:lineRule="auto"/>
+        <w:rPr>
+          <w:rFonts w:ascii="Times New Roman" w:cs="Times New Roman" w:eastAsia="Times New Roman" w:hAnsi="Times New Roman"/>
+          <w:sz w:val="24"/>
+          <w:szCs w:val="24"/>
+        </w:rPr>
+      </w:pPr>
+      <w:r>
+        <w:rPr>
+          <w:rFonts w:ascii="Times New Roman" w:cs="Times New Roman" w:eastAsia="Times New Roman" w:hAnsi="Times New Roman"/>
+          <w:sz w:val="24"/>
+          <w:szCs w:val="24"/>
+          <w:rtl w:val="0"/>
+        </w:rPr>
+        <w:t xml:space="preserve">Azis, A., Fariz Darari and Muhammad Rizqy Septyandy (2020). Time Series Analysis on Earthquakes Using EDA and Machine Learning. Azis, M. F. A., Darari, F., &amp; Septyandy, M. R. (2020). Time Series Analysis on Earthquakes Using EDA and Machine Learning. 2020 International Conference on Advanced Computer Science and Information Systems (ICACSIS). doi:https://doi.org/10.1109/icacsis51025.2020.9263188.</w:t>
+      </w:r>
+    </w:p>
+    <w:p>
+      <w:pPr>
+        <w:spacing w:after="240" w:line="360" w:lineRule="auto"/>
+        <w:rPr>
+          <w:rFonts w:ascii="Times New Roman" w:cs="Times New Roman" w:eastAsia="Times New Roman" w:hAnsi="Times New Roman"/>
+          <w:sz w:val="24"/>
+          <w:szCs w:val="24"/>
+        </w:rPr>
+      </w:pPr>
+      <w:r>
+        <w:rPr>
+          <w:rFonts w:ascii="Times New Roman" w:cs="Times New Roman" w:eastAsia="Times New Roman" w:hAnsi="Times New Roman"/>
+          <w:sz w:val="24"/>
+          <w:szCs w:val="24"/>
+          <w:rtl w:val="0"/>
+        </w:rPr>
+        <w:t xml:space="preserve">Bakhashwain, N. and Sagheer, A. (2021). Online Tuning of Hyperparameters in Deep LSTM for Time Series Applications. </w:t>
+      </w:r>
+      <w:r>
+        <w:rPr>
+          <w:rFonts w:ascii="Times New Roman" w:cs="Times New Roman" w:eastAsia="Times New Roman" w:hAnsi="Times New Roman"/>
+          <w:i w:val="1"/>
+          <w:sz w:val="24"/>
+          <w:szCs w:val="24"/>
+          <w:rtl w:val="0"/>
+        </w:rPr>
+        <w:t xml:space="preserve">International Journal of Intelligent Engineering and Systems</w:t>
+      </w:r>
+      <w:r>
+        <w:rPr>
+          <w:rFonts w:ascii="Times New Roman" w:cs="Times New Roman" w:eastAsia="Times New Roman" w:hAnsi="Times New Roman"/>
+          <w:sz w:val="24"/>
+          <w:szCs w:val="24"/>
+          <w:rtl w:val="0"/>
+        </w:rPr>
+        <w:t xml:space="preserve">, 14(1), pp.212–220. doi:https://doi.org/10.22266/ijies2021.0228.21.</w:t>
+      </w:r>
+    </w:p>
+    <w:p>
+      <w:pPr>
+        <w:spacing w:after="240" w:line="360" w:lineRule="auto"/>
+        <w:rPr>
+          <w:rFonts w:ascii="Times New Roman" w:cs="Times New Roman" w:eastAsia="Times New Roman" w:hAnsi="Times New Roman"/>
+          <w:sz w:val="24"/>
+          <w:szCs w:val="24"/>
+        </w:rPr>
+      </w:pPr>
+      <w:r>
+        <w:rPr>
+          <w:rFonts w:ascii="Times New Roman" w:cs="Times New Roman" w:eastAsia="Times New Roman" w:hAnsi="Times New Roman"/>
+          <w:sz w:val="24"/>
+          <w:szCs w:val="24"/>
+          <w:rtl w:val="0"/>
+        </w:rPr>
+        <w:t xml:space="preserve">Busbey, S. (2020). </w:t>
+      </w:r>
+      <w:r>
+        <w:rPr>
+          <w:rFonts w:ascii="Times New Roman" w:cs="Times New Roman" w:eastAsia="Times New Roman" w:hAnsi="Times New Roman"/>
+          <w:i w:val="1"/>
+          <w:sz w:val="24"/>
+          <w:szCs w:val="24"/>
+          <w:rtl w:val="0"/>
+        </w:rPr>
+        <w:t xml:space="preserve">Core Workloads · brianfrankcooper/YCSB Wiki</w:t>
+      </w:r>
+      <w:r>
+        <w:rPr>
+          <w:rFonts w:ascii="Times New Roman" w:cs="Times New Roman" w:eastAsia="Times New Roman" w:hAnsi="Times New Roman"/>
+          <w:sz w:val="24"/>
+          <w:szCs w:val="24"/>
+          <w:rtl w:val="0"/>
+        </w:rPr>
+        <w:t xml:space="preserve">. [online] GitHub. Available at: https://github.com/brianfrankcooper/YCSB/wiki/Core-Workloads [Accessed 5 Nov. 2023].</w:t>
+      </w:r>
+    </w:p>
+    <w:p>
+      <w:pPr>
+        <w:spacing w:after="240" w:line="360" w:lineRule="auto"/>
+        <w:rPr>
+          <w:rFonts w:ascii="Times New Roman" w:cs="Times New Roman" w:eastAsia="Times New Roman" w:hAnsi="Times New Roman"/>
+          <w:sz w:val="24"/>
+          <w:szCs w:val="24"/>
+        </w:rPr>
+      </w:pPr>
+      <w:r>
+        <w:rPr>
+          <w:rFonts w:ascii="Times New Roman" w:cs="Times New Roman" w:eastAsia="Times New Roman" w:hAnsi="Times New Roman"/>
+          <w:sz w:val="24"/>
+          <w:szCs w:val="24"/>
+          <w:rtl w:val="0"/>
+        </w:rPr>
+        <w:t xml:space="preserve">Columbia University (n.d.). </w:t>
+      </w:r>
+      <w:r>
+        <w:rPr>
+          <w:rFonts w:ascii="Times New Roman" w:cs="Times New Roman" w:eastAsia="Times New Roman" w:hAnsi="Times New Roman"/>
+          <w:i w:val="1"/>
+          <w:sz w:val="24"/>
+          <w:szCs w:val="24"/>
+          <w:rtl w:val="0"/>
+        </w:rPr>
+        <w:t xml:space="preserve">Interpolation Techniques</w:t>
+      </w:r>
+      <w:r>
+        <w:rPr>
+          <w:rFonts w:ascii="Times New Roman" w:cs="Times New Roman" w:eastAsia="Times New Roman" w:hAnsi="Times New Roman"/>
+          <w:sz w:val="24"/>
+          <w:szCs w:val="24"/>
+          <w:rtl w:val="0"/>
+        </w:rPr>
+        <w:t xml:space="preserve">. [online] iridl.ldeo.columbia.edu. Available at: https://iridl.ldeo.columbia.edu/dochelp/StatTutorial/Interpolation/index.html#Linear [Accessed 5 Nov. 2023].</w:t>
+      </w:r>
+    </w:p>
+    <w:p>
+      <w:pPr>
+        <w:spacing w:after="240" w:line="360" w:lineRule="auto"/>
+        <w:rPr>
+          <w:rFonts w:ascii="Times New Roman" w:cs="Times New Roman" w:eastAsia="Times New Roman" w:hAnsi="Times New Roman"/>
+          <w:sz w:val="24"/>
+          <w:szCs w:val="24"/>
+        </w:rPr>
+      </w:pPr>
+      <w:r>
+        <w:rPr>
+          <w:rFonts w:ascii="Times New Roman" w:cs="Times New Roman" w:eastAsia="Times New Roman" w:hAnsi="Times New Roman"/>
+          <w:sz w:val="24"/>
+          <w:szCs w:val="24"/>
+          <w:rtl w:val="0"/>
+        </w:rPr>
+        <w:t xml:space="preserve">Duke University (2019). </w:t>
+      </w:r>
+      <w:r>
+        <w:rPr>
+          <w:rFonts w:ascii="Times New Roman" w:cs="Times New Roman" w:eastAsia="Times New Roman" w:hAnsi="Times New Roman"/>
+          <w:i w:val="1"/>
+          <w:sz w:val="24"/>
+          <w:szCs w:val="24"/>
+          <w:rtl w:val="0"/>
+        </w:rPr>
+        <w:t xml:space="preserve">Stationarity and differencing of time series data</w:t>
+      </w:r>
+      <w:r>
+        <w:rPr>
+          <w:rFonts w:ascii="Times New Roman" w:cs="Times New Roman" w:eastAsia="Times New Roman" w:hAnsi="Times New Roman"/>
+          <w:sz w:val="24"/>
+          <w:szCs w:val="24"/>
+          <w:rtl w:val="0"/>
+        </w:rPr>
+        <w:t xml:space="preserve">. [online] Duke.edu. Available at: https://people.duke.edu/~rnau/411diff.htm [Accessed 5 Nov. 2023].</w:t>
+      </w:r>
+    </w:p>
+    <w:p>
+      <w:pPr>
+        <w:spacing w:after="240" w:line="360" w:lineRule="auto"/>
+        <w:rPr>
+          <w:rFonts w:ascii="Times New Roman" w:cs="Times New Roman" w:eastAsia="Times New Roman" w:hAnsi="Times New Roman"/>
+          <w:sz w:val="24"/>
+          <w:szCs w:val="24"/>
+        </w:rPr>
+      </w:pPr>
+      <w:r>
+        <w:rPr>
+          <w:rFonts w:ascii="Times New Roman" w:cs="Times New Roman" w:eastAsia="Times New Roman" w:hAnsi="Times New Roman"/>
+          <w:sz w:val="24"/>
+          <w:szCs w:val="24"/>
+          <w:rtl w:val="0"/>
+        </w:rPr>
+        <w:t xml:space="preserve">Győrödi, C.A., Dumşe-Burescu, D.V., Zmaranda, D.R. and Győrödi, R.Ş. (2022). A Comparative Study of MongoDB and Document-Based MySQL for Big Data Application Data Management. </w:t>
+      </w:r>
+      <w:r>
+        <w:rPr>
+          <w:rFonts w:ascii="Times New Roman" w:cs="Times New Roman" w:eastAsia="Times New Roman" w:hAnsi="Times New Roman"/>
+          <w:i w:val="1"/>
+          <w:sz w:val="24"/>
+          <w:szCs w:val="24"/>
+          <w:rtl w:val="0"/>
+        </w:rPr>
+        <w:t xml:space="preserve">Big Data and Cognitive Computing</w:t>
+      </w:r>
+      <w:r>
+        <w:rPr>
+          <w:rFonts w:ascii="Times New Roman" w:cs="Times New Roman" w:eastAsia="Times New Roman" w:hAnsi="Times New Roman"/>
+          <w:sz w:val="24"/>
+          <w:szCs w:val="24"/>
+          <w:rtl w:val="0"/>
+        </w:rPr>
+        <w:t xml:space="preserve">, 6(2), p.49. doi:https://doi.org/10.3390/bdcc6020049.</w:t>
+      </w:r>
+    </w:p>
+    <w:p>
+      <w:pPr>
+        <w:spacing w:after="240" w:line="360" w:lineRule="auto"/>
+        <w:rPr>
+          <w:rFonts w:ascii="Times New Roman" w:cs="Times New Roman" w:eastAsia="Times New Roman" w:hAnsi="Times New Roman"/>
+          <w:sz w:val="24"/>
+          <w:szCs w:val="24"/>
+        </w:rPr>
+      </w:pPr>
+      <w:r>
+        <w:rPr>
+          <w:rFonts w:ascii="Times New Roman" w:cs="Times New Roman" w:eastAsia="Times New Roman" w:hAnsi="Times New Roman"/>
+          <w:sz w:val="24"/>
+          <w:szCs w:val="24"/>
+          <w:rtl w:val="0"/>
+        </w:rPr>
+        <w:t xml:space="preserve">Hugging Face (2023). </w:t>
+      </w:r>
+      <w:r>
+        <w:rPr>
+          <w:rFonts w:ascii="Times New Roman" w:cs="Times New Roman" w:eastAsia="Times New Roman" w:hAnsi="Times New Roman"/>
+          <w:i w:val="1"/>
+          <w:sz w:val="24"/>
+          <w:szCs w:val="24"/>
+          <w:rtl w:val="0"/>
+        </w:rPr>
+        <w:t xml:space="preserve">Pipelines</w:t>
+      </w:r>
+      <w:r>
+        <w:rPr>
+          <w:rFonts w:ascii="Times New Roman" w:cs="Times New Roman" w:eastAsia="Times New Roman" w:hAnsi="Times New Roman"/>
+          <w:sz w:val="24"/>
+          <w:szCs w:val="24"/>
+          <w:rtl w:val="0"/>
+        </w:rPr>
+        <w:t xml:space="preserve">. [online] huggingface.co. Available at: https://huggingface.co/docs/transformers/main_classes/pipelines [Accessed 7 Nov. 2023].</w:t>
+      </w:r>
+    </w:p>
+    <w:p>
+      <w:pPr>
+        <w:spacing w:after="240" w:line="360" w:lineRule="auto"/>
+        <w:rPr>
+          <w:rFonts w:ascii="Times New Roman" w:cs="Times New Roman" w:eastAsia="Times New Roman" w:hAnsi="Times New Roman"/>
+          <w:sz w:val="24"/>
+          <w:szCs w:val="24"/>
+        </w:rPr>
+      </w:pPr>
+      <w:r>
+        <w:rPr>
+          <w:rFonts w:ascii="Times New Roman" w:cs="Times New Roman" w:eastAsia="Times New Roman" w:hAnsi="Times New Roman"/>
+          <w:sz w:val="24"/>
+          <w:szCs w:val="24"/>
+          <w:rtl w:val="0"/>
+        </w:rPr>
+        <w:t xml:space="preserve">Hyndman, R.J. and Athanasopoulos, G. (2018). </w:t>
+      </w:r>
+      <w:r>
+        <w:rPr>
+          <w:rFonts w:ascii="Times New Roman" w:cs="Times New Roman" w:eastAsia="Times New Roman" w:hAnsi="Times New Roman"/>
+          <w:i w:val="1"/>
+          <w:sz w:val="24"/>
+          <w:szCs w:val="24"/>
+          <w:rtl w:val="0"/>
+        </w:rPr>
+        <w:t xml:space="preserve">Forecasting : Principles and Practice</w:t>
+      </w:r>
+      <w:r>
+        <w:rPr>
+          <w:rFonts w:ascii="Times New Roman" w:cs="Times New Roman" w:eastAsia="Times New Roman" w:hAnsi="Times New Roman"/>
+          <w:sz w:val="24"/>
+          <w:szCs w:val="24"/>
+          <w:rtl w:val="0"/>
+        </w:rPr>
+        <w:t xml:space="preserve">. 2nd ed. Heathmont, Vic.: Otexts.</w:t>
+      </w:r>
+    </w:p>
+    <w:p>
+      <w:pPr>
+        <w:spacing w:after="240" w:line="360" w:lineRule="auto"/>
+        <w:rPr>
+          <w:rFonts w:ascii="Times New Roman" w:cs="Times New Roman" w:eastAsia="Times New Roman" w:hAnsi="Times New Roman"/>
+          <w:sz w:val="24"/>
+          <w:szCs w:val="24"/>
+        </w:rPr>
+      </w:pPr>
+      <w:r>
+        <w:rPr>
+          <w:rFonts w:ascii="Times New Roman" w:cs="Times New Roman" w:eastAsia="Times New Roman" w:hAnsi="Times New Roman"/>
+          <w:sz w:val="24"/>
+          <w:szCs w:val="24"/>
+          <w:rtl w:val="0"/>
+        </w:rPr>
+        <w:t xml:space="preserve">IBM (n.d.). </w:t>
+      </w:r>
+      <w:r>
+        <w:rPr>
+          <w:rFonts w:ascii="Times New Roman" w:cs="Times New Roman" w:eastAsia="Times New Roman" w:hAnsi="Times New Roman"/>
+          <w:i w:val="1"/>
+          <w:sz w:val="24"/>
+          <w:szCs w:val="24"/>
+          <w:rtl w:val="0"/>
+        </w:rPr>
+        <w:t xml:space="preserve">What is Apache Spark? | IBM</w:t>
+      </w:r>
+      <w:r>
+        <w:rPr>
+          <w:rFonts w:ascii="Times New Roman" w:cs="Times New Roman" w:eastAsia="Times New Roman" w:hAnsi="Times New Roman"/>
+          <w:sz w:val="24"/>
+          <w:szCs w:val="24"/>
+          <w:rtl w:val="0"/>
+        </w:rPr>
+        <w:t xml:space="preserve">. [online] www.ibm.com. Available at: https://www.ibm.com/topics/apache-spark [Accessed 5 Nov. 2023].</w:t>
+      </w:r>
+    </w:p>
+    <w:p>
+      <w:pPr>
+        <w:spacing w:after="240" w:line="360" w:lineRule="auto"/>
+        <w:rPr>
+          <w:rFonts w:ascii="Times New Roman" w:cs="Times New Roman" w:eastAsia="Times New Roman" w:hAnsi="Times New Roman"/>
+          <w:sz w:val="24"/>
+          <w:szCs w:val="24"/>
+        </w:rPr>
+      </w:pPr>
+      <w:r>
+        <w:rPr>
+          <w:rFonts w:ascii="Times New Roman" w:cs="Times New Roman" w:eastAsia="Times New Roman" w:hAnsi="Times New Roman"/>
+          <w:sz w:val="24"/>
+          <w:szCs w:val="24"/>
+          <w:rtl w:val="0"/>
+        </w:rPr>
+        <w:t xml:space="preserve">Lim, Y.H. (2019). </w:t>
+      </w:r>
+      <w:r>
+        <w:rPr>
+          <w:rFonts w:ascii="Times New Roman" w:cs="Times New Roman" w:eastAsia="Times New Roman" w:hAnsi="Times New Roman"/>
+          <w:i w:val="1"/>
+          <w:sz w:val="24"/>
+          <w:szCs w:val="24"/>
+          <w:rtl w:val="0"/>
+        </w:rPr>
+        <w:t xml:space="preserve">SAAS Berkeley</w:t>
+      </w:r>
+      <w:r>
+        <w:rPr>
+          <w:rFonts w:ascii="Times New Roman" w:cs="Times New Roman" w:eastAsia="Times New Roman" w:hAnsi="Times New Roman"/>
+          <w:sz w:val="24"/>
+          <w:szCs w:val="24"/>
+          <w:rtl w:val="0"/>
+        </w:rPr>
+        <w:t xml:space="preserve">. [online] saas.berkeley.edu. Available at: https://saas.berkeley.edu/rp/arima [Accessed 5 Nov. 2023].</w:t>
+      </w:r>
+    </w:p>
+    <w:p>
+      <w:pPr>
+        <w:spacing w:after="240" w:line="360" w:lineRule="auto"/>
+        <w:rPr>
+          <w:rFonts w:ascii="Times New Roman" w:cs="Times New Roman" w:eastAsia="Times New Roman" w:hAnsi="Times New Roman"/>
+          <w:sz w:val="24"/>
+          <w:szCs w:val="24"/>
+        </w:rPr>
+      </w:pPr>
+      <w:r>
+        <w:rPr>
+          <w:rFonts w:ascii="Times New Roman" w:cs="Times New Roman" w:eastAsia="Times New Roman" w:hAnsi="Times New Roman"/>
+          <w:sz w:val="24"/>
+          <w:szCs w:val="24"/>
+          <w:rtl w:val="0"/>
+        </w:rPr>
+        <w:t xml:space="preserve">Ortiz, J.A.R. and J.E. (2021). </w:t>
+      </w:r>
+      <w:r>
+        <w:rPr>
+          <w:rFonts w:ascii="Times New Roman" w:cs="Times New Roman" w:eastAsia="Times New Roman" w:hAnsi="Times New Roman"/>
+          <w:i w:val="1"/>
+          <w:sz w:val="24"/>
+          <w:szCs w:val="24"/>
+          <w:rtl w:val="0"/>
+        </w:rPr>
+        <w:t xml:space="preserve">Skforecast Docs</w:t>
+      </w:r>
+      <w:r>
+        <w:rPr>
+          <w:rFonts w:ascii="Times New Roman" w:cs="Times New Roman" w:eastAsia="Times New Roman" w:hAnsi="Times New Roman"/>
+          <w:sz w:val="24"/>
+          <w:szCs w:val="24"/>
+          <w:rtl w:val="0"/>
+        </w:rPr>
+        <w:t xml:space="preserve">. [online] skforecast.org. Available at: https://skforecast.org/0.10.1/index.html [Accessed 5 Nov. 2023].</w:t>
+      </w:r>
+    </w:p>
+    <w:p>
+      <w:pPr>
+        <w:spacing w:after="240" w:line="360" w:lineRule="auto"/>
+        <w:rPr>
+          <w:rFonts w:ascii="Times New Roman" w:cs="Times New Roman" w:eastAsia="Times New Roman" w:hAnsi="Times New Roman"/>
+          <w:sz w:val="24"/>
+          <w:szCs w:val="24"/>
+        </w:rPr>
+      </w:pPr>
+      <w:r>
+        <w:rPr>
+          <w:rFonts w:ascii="Times New Roman" w:cs="Times New Roman" w:eastAsia="Times New Roman" w:hAnsi="Times New Roman"/>
+          <w:sz w:val="24"/>
+          <w:szCs w:val="24"/>
+          <w:rtl w:val="0"/>
+        </w:rPr>
+        <w:t xml:space="preserve">Plotly (2023). </w:t>
+      </w:r>
+      <w:r>
+        <w:rPr>
+          <w:rFonts w:ascii="Times New Roman" w:cs="Times New Roman" w:eastAsia="Times New Roman" w:hAnsi="Times New Roman"/>
+          <w:i w:val="1"/>
+          <w:sz w:val="24"/>
+          <w:szCs w:val="24"/>
+          <w:rtl w:val="0"/>
+        </w:rPr>
+        <w:t xml:space="preserve">Dash Documentation &amp; User Guide | Plotly</w:t>
+      </w:r>
+      <w:r>
+        <w:rPr>
+          <w:rFonts w:ascii="Times New Roman" w:cs="Times New Roman" w:eastAsia="Times New Roman" w:hAnsi="Times New Roman"/>
+          <w:sz w:val="24"/>
+          <w:szCs w:val="24"/>
+          <w:rtl w:val="0"/>
+        </w:rPr>
+        <w:t xml:space="preserve">. [online] dash.plotly.com. Available at: https://dash.plotly.com/.</w:t>
+      </w:r>
+    </w:p>
+    <w:p>
+      <w:pPr>
+        <w:spacing w:after="240" w:line="360" w:lineRule="auto"/>
+        <w:rPr>
+          <w:rFonts w:ascii="Times New Roman" w:cs="Times New Roman" w:eastAsia="Times New Roman" w:hAnsi="Times New Roman"/>
+          <w:sz w:val="24"/>
+          <w:szCs w:val="24"/>
+        </w:rPr>
+      </w:pPr>
+      <w:r>
+        <w:rPr>
+          <w:rFonts w:ascii="Times New Roman" w:cs="Times New Roman" w:eastAsia="Times New Roman" w:hAnsi="Times New Roman"/>
+          <w:sz w:val="24"/>
+          <w:szCs w:val="24"/>
+          <w:rtl w:val="0"/>
+        </w:rPr>
+        <w:t xml:space="preserve">Setlur, V., Correll, M., Satyanarayan, A. and Tory, M. (2023). Heuristics for Supporting Cooperative Dashboard Design. </w:t>
+      </w:r>
+      <w:r>
+        <w:rPr>
+          <w:rFonts w:ascii="Times New Roman" w:cs="Times New Roman" w:eastAsia="Times New Roman" w:hAnsi="Times New Roman"/>
+          <w:i w:val="1"/>
+          <w:sz w:val="24"/>
+          <w:szCs w:val="24"/>
+          <w:rtl w:val="0"/>
+        </w:rPr>
+        <w:t xml:space="preserve">IEEE Transactions on Visualization &amp; Computer Graphics (Proc. IEEE VIS)</w:t>
+      </w:r>
+      <w:r>
+        <w:rPr>
+          <w:rFonts w:ascii="Times New Roman" w:cs="Times New Roman" w:eastAsia="Times New Roman" w:hAnsi="Times New Roman"/>
+          <w:sz w:val="24"/>
+          <w:szCs w:val="24"/>
+          <w:rtl w:val="0"/>
+        </w:rPr>
+        <w:t xml:space="preserve">. [online] Available at: http://vis.csail.mit.edu/pubs/cooperative-dashboards [Accessed 7 Nov. 2023].</w:t>
+      </w:r>
+    </w:p>
+    <w:p>
+      <w:pPr>
+        <w:spacing w:after="240" w:line="360" w:lineRule="auto"/>
+        <w:rPr>
+          <w:rFonts w:ascii="Times New Roman" w:cs="Times New Roman" w:eastAsia="Times New Roman" w:hAnsi="Times New Roman"/>
+          <w:sz w:val="24"/>
+          <w:szCs w:val="24"/>
+        </w:rPr>
+      </w:pPr>
+      <w:r>
+        <w:rPr>
+          <w:rFonts w:ascii="Times New Roman" w:cs="Times New Roman" w:eastAsia="Times New Roman" w:hAnsi="Times New Roman"/>
+          <w:sz w:val="24"/>
+          <w:szCs w:val="24"/>
+          <w:rtl w:val="0"/>
+        </w:rPr>
+        <w:t xml:space="preserve">Simon, S., Glaum, P. and Valdovinos, F.S. (2023). Interpreting random forest analysis of ecological models to move from prediction to explanation. </w:t>
+      </w:r>
+      <w:r>
+        <w:rPr>
+          <w:rFonts w:ascii="Times New Roman" w:cs="Times New Roman" w:eastAsia="Times New Roman" w:hAnsi="Times New Roman"/>
+          <w:i w:val="1"/>
+          <w:sz w:val="24"/>
+          <w:szCs w:val="24"/>
+          <w:rtl w:val="0"/>
+        </w:rPr>
+        <w:t xml:space="preserve">Scientific Reports</w:t>
+      </w:r>
+      <w:r>
+        <w:rPr>
+          <w:rFonts w:ascii="Times New Roman" w:cs="Times New Roman" w:eastAsia="Times New Roman" w:hAnsi="Times New Roman"/>
+          <w:sz w:val="24"/>
+          <w:szCs w:val="24"/>
+          <w:rtl w:val="0"/>
+        </w:rPr>
+        <w:t xml:space="preserve">, 13(1). doi:https://doi.org/10.1038/s41598-023-30313-8.</w:t>
+      </w:r>
     </w:p>
     <w:p>
       <w:pPr>
         <w:spacing w:after="360" w:line="360" w:lineRule="auto"/>
         <w:rPr>
-          <w:b w:val="1"/>
           <w:sz w:val="24"/>
           <w:szCs w:val="24"/>
         </w:rPr>

</xml_diff>